<commit_message>
cambios en el cv
un poco mejor redactado
</commit_message>
<xml_diff>
--- a/cv/Ulises Rodriguez.docx
+++ b/cv/Ulises Rodriguez.docx
@@ -291,7 +291,23 @@
                 <w:sz w:val="20"/>
                 <w:szCs w:val="20"/>
               </w:rPr>
-              <w:t>GitHub/LinkedIN:</w:t>
+              <w:t>GitHub/</w:t>
+            </w:r>
+            <w:proofErr w:type="spellStart"/>
+            <w:r>
+              <w:rPr>
+                <w:sz w:val="20"/>
+                <w:szCs w:val="20"/>
+              </w:rPr>
+              <w:t>LinkedIN</w:t>
+            </w:r>
+            <w:proofErr w:type="spellEnd"/>
+            <w:r>
+              <w:rPr>
+                <w:sz w:val="20"/>
+                <w:szCs w:val="20"/>
+              </w:rPr>
+              <w:t>:</w:t>
             </w:r>
           </w:p>
           <w:p>
@@ -722,6 +738,7 @@
                 <w:lang w:bidi="es-ES"/>
               </w:rPr>
             </w:pPr>
+            <w:proofErr w:type="spellStart"/>
             <w:r>
               <w:rPr>
                 <w:sz w:val="24"/>
@@ -729,6 +746,7 @@
               </w:rPr>
               <w:t>Titulo</w:t>
             </w:r>
+            <w:proofErr w:type="spellEnd"/>
             <w:r>
               <w:rPr>
                 <w:sz w:val="24"/>
@@ -767,40 +785,75 @@
             <w:pPr>
               <w:pStyle w:val="Ttulo4"/>
               <w:rPr>
+                <w:sz w:val="22"/>
                 <w:lang w:bidi="es-ES"/>
               </w:rPr>
             </w:pPr>
             <w:r>
-              <w:t>Roberto Mario Valfre</w:t>
+              <w:rPr>
+                <w:sz w:val="22"/>
+              </w:rPr>
+              <w:t xml:space="preserve">Roberto Mario </w:t>
             </w:r>
+            <w:proofErr w:type="spellStart"/>
             <w:r>
               <w:rPr>
+                <w:sz w:val="22"/>
+              </w:rPr>
+              <w:t>Valfre</w:t>
+            </w:r>
+            <w:proofErr w:type="spellEnd"/>
+            <w:r>
+              <w:rPr>
+                <w:sz w:val="22"/>
                 <w:lang w:bidi="es-ES"/>
               </w:rPr>
               <w:t xml:space="preserve"> </w:t>
             </w:r>
             <w:r>
               <w:rPr>
+                <w:sz w:val="22"/>
                 <w:lang w:bidi="es-ES"/>
               </w:rPr>
               <w:t>(</w:t>
             </w:r>
+            <w:proofErr w:type="spellStart"/>
             <w:r>
               <w:rPr>
+                <w:sz w:val="22"/>
                 <w:lang w:bidi="es-ES"/>
               </w:rPr>
-              <w:t>Corralon de materiales  para la construcción  y ferretería</w:t>
+              <w:t>Corralon</w:t>
             </w:r>
+            <w:proofErr w:type="spellEnd"/>
             <w:r>
               <w:rPr>
+                <w:sz w:val="22"/>
                 <w:lang w:bidi="es-ES"/>
               </w:rPr>
-              <w:t>)</w:t>
+              <w:t xml:space="preserve"> de </w:t>
+            </w:r>
+            <w:proofErr w:type="gramStart"/>
+            <w:r>
+              <w:rPr>
+                <w:sz w:val="22"/>
+                <w:lang w:bidi="es-ES"/>
+              </w:rPr>
+              <w:t>materiales  para</w:t>
+            </w:r>
+            <w:proofErr w:type="gramEnd"/>
+            <w:r>
+              <w:rPr>
+                <w:sz w:val="22"/>
+                <w:lang w:bidi="es-ES"/>
+              </w:rPr>
+              <w:t xml:space="preserve"> la construcción  y ferretería)</w:t>
             </w:r>
           </w:p>
           <w:p>
             <w:pPr>
               <w:rPr>
+                <w:sz w:val="22"/>
                 <w:lang w:bidi="es-ES"/>
               </w:rPr>
             </w:pPr>
@@ -808,21 +861,44 @@
           <w:p>
             <w:pPr>
               <w:rPr>
-                <w:sz w:val="20"/>
-                <w:szCs w:val="20"/>
+                <w:sz w:val="22"/>
               </w:rPr>
             </w:pPr>
             <w:r>
               <w:rPr>
-                <w:sz w:val="20"/>
-                <w:szCs w:val="20"/>
+                <w:sz w:val="22"/>
               </w:rPr>
-              <w:t>Atencion al cliente y repositor</w:t>
+              <w:t xml:space="preserve">Puesto de Trabajo: </w:t>
+            </w:r>
+            <w:proofErr w:type="spellStart"/>
+            <w:r>
+              <w:rPr>
+                <w:sz w:val="22"/>
+              </w:rPr>
+              <w:t>Atencion</w:t>
+            </w:r>
+            <w:proofErr w:type="spellEnd"/>
+            <w:r>
+              <w:rPr>
+                <w:sz w:val="22"/>
+              </w:rPr>
+              <w:t xml:space="preserve"> y servicio</w:t>
             </w:r>
             <w:r>
               <w:rPr>
-                <w:sz w:val="20"/>
-                <w:szCs w:val="20"/>
+                <w:sz w:val="22"/>
+              </w:rPr>
+              <w:t xml:space="preserve"> al cliente y repositor</w:t>
+            </w:r>
+            <w:r>
+              <w:rPr>
+                <w:sz w:val="22"/>
+              </w:rPr>
+              <w:t xml:space="preserve"> de materiales de venta</w:t>
+            </w:r>
+            <w:r>
+              <w:rPr>
+                <w:sz w:val="22"/>
                 <w:lang w:bidi="es-ES"/>
               </w:rPr>
               <w:t xml:space="preserve"> </w:t>
@@ -865,7 +941,15 @@
                 <w:sz w:val="24"/>
                 <w:szCs w:val="24"/>
               </w:rPr>
-              <w:t>/bibliotecas/fram</w:t>
+              <w:t>/bibliotecas/</w:t>
+            </w:r>
+            <w:proofErr w:type="spellStart"/>
+            <w:r>
+              <w:rPr>
+                <w:sz w:val="24"/>
+                <w:szCs w:val="24"/>
+              </w:rPr>
+              <w:t>fram</w:t>
             </w:r>
             <w:r>
               <w:rPr>
@@ -881,6 +965,7 @@
               </w:rPr>
               <w:t>works</w:t>
             </w:r>
+            <w:proofErr w:type="spellEnd"/>
             <w:r>
               <w:rPr>
                 <w:sz w:val="24"/>
@@ -962,13 +1047,27 @@
               </w:rPr>
               <w:t>CSS</w:t>
             </w:r>
+          </w:p>
+          <w:p>
+            <w:pPr>
+              <w:pStyle w:val="Prrafodelista"/>
+              <w:numPr>
+                <w:ilvl w:val="0"/>
+                <w:numId w:val="14"/>
+              </w:numPr>
+              <w:rPr>
+                <w:sz w:val="24"/>
+                <w:szCs w:val="24"/>
+                <w:lang w:bidi="es-ES"/>
+              </w:rPr>
+            </w:pPr>
             <w:r>
               <w:rPr>
                 <w:sz w:val="24"/>
                 <w:szCs w:val="24"/>
                 <w:lang w:bidi="es-ES"/>
               </w:rPr>
-              <w:t>, B</w:t>
+              <w:t>B</w:t>
             </w:r>
             <w:r>
               <w:rPr>
@@ -992,13 +1091,23 @@
                 <w:lang w:bidi="es-ES"/>
               </w:rPr>
             </w:pPr>
+            <w:proofErr w:type="spellStart"/>
             <w:r>
               <w:rPr>
                 <w:sz w:val="24"/>
                 <w:szCs w:val="24"/>
                 <w:lang w:bidi="es-ES"/>
               </w:rPr>
-              <w:t>React JS</w:t>
+              <w:t>React</w:t>
+            </w:r>
+            <w:proofErr w:type="spellEnd"/>
+            <w:r>
+              <w:rPr>
+                <w:sz w:val="24"/>
+                <w:szCs w:val="24"/>
+                <w:lang w:bidi="es-ES"/>
+              </w:rPr>
+              <w:t xml:space="preserve"> JS</w:t>
             </w:r>
           </w:p>
           <w:p>
@@ -1014,6 +1123,7 @@
                 <w:lang w:bidi="es-ES"/>
               </w:rPr>
             </w:pPr>
+            <w:proofErr w:type="spellStart"/>
             <w:r>
               <w:rPr>
                 <w:sz w:val="24"/>
@@ -1030,6 +1140,7 @@
               </w:rPr>
               <w:t>eact</w:t>
             </w:r>
+            <w:proofErr w:type="spellEnd"/>
             <w:r>
               <w:rPr>
                 <w:sz w:val="24"/>
@@ -1184,12 +1295,46 @@
                 <w:szCs w:val="24"/>
               </w:rPr>
             </w:pPr>
+            <w:proofErr w:type="spellStart"/>
             <w:r>
               <w:rPr>
                 <w:sz w:val="24"/>
                 <w:szCs w:val="24"/>
               </w:rPr>
-              <w:t>Ingles – “ Fisk Ingles Certificado “</w:t>
+              <w:t>Ingles</w:t>
+            </w:r>
+            <w:proofErr w:type="spellEnd"/>
+            <w:r>
+              <w:rPr>
+                <w:sz w:val="24"/>
+                <w:szCs w:val="24"/>
+              </w:rPr>
+              <w:t xml:space="preserve"> – </w:t>
+            </w:r>
+            <w:proofErr w:type="gramStart"/>
+            <w:r>
+              <w:rPr>
+                <w:sz w:val="24"/>
+                <w:szCs w:val="24"/>
+              </w:rPr>
+              <w:t xml:space="preserve">“ </w:t>
+            </w:r>
+            <w:proofErr w:type="spellStart"/>
+            <w:r>
+              <w:rPr>
+                <w:sz w:val="24"/>
+                <w:szCs w:val="24"/>
+              </w:rPr>
+              <w:t>Fisk</w:t>
+            </w:r>
+            <w:proofErr w:type="spellEnd"/>
+            <w:proofErr w:type="gramEnd"/>
+            <w:r>
+              <w:rPr>
+                <w:sz w:val="24"/>
+                <w:szCs w:val="24"/>
+              </w:rPr>
+              <w:t xml:space="preserve"> Ingles Certificado “</w:t>
             </w:r>
           </w:p>
           <w:p>
@@ -1264,6 +1409,7 @@
                 <w:sz w:val="24"/>
                 <w:szCs w:val="24"/>
               </w:rPr>
+              <w:lastRenderedPageBreak/>
               <w:t>Excel</w:t>
             </w:r>
           </w:p>
@@ -1279,12 +1425,21 @@
                 <w:szCs w:val="24"/>
               </w:rPr>
             </w:pPr>
+            <w:proofErr w:type="spellStart"/>
             <w:r>
               <w:rPr>
                 <w:sz w:val="24"/>
                 <w:szCs w:val="24"/>
               </w:rPr>
-              <w:t>Power Point</w:t>
+              <w:t>Power</w:t>
+            </w:r>
+            <w:proofErr w:type="spellEnd"/>
+            <w:r>
+              <w:rPr>
+                <w:sz w:val="24"/>
+                <w:szCs w:val="24"/>
+              </w:rPr>
+              <w:t xml:space="preserve"> Point</w:t>
             </w:r>
           </w:p>
           <w:p>
@@ -1309,7 +1464,6 @@
                 <w:sz w:val="24"/>
                 <w:szCs w:val="24"/>
               </w:rPr>
-              <w:lastRenderedPageBreak/>
               <w:t>Otros</w:t>
             </w:r>
             <w:r>
@@ -1325,20 +1479,29 @@
               <w:pStyle w:val="Prrafodelista"/>
               <w:numPr>
                 <w:ilvl w:val="0"/>
-                <w:numId w:val="16"/>
+                <w:numId w:val="19"/>
               </w:numPr>
               <w:rPr>
                 <w:sz w:val="24"/>
                 <w:szCs w:val="24"/>
               </w:rPr>
             </w:pPr>
+            <w:proofErr w:type="spellStart"/>
             <w:r>
               <w:rPr>
                 <w:sz w:val="24"/>
                 <w:szCs w:val="24"/>
               </w:rPr>
-              <w:t>Git</w:t>
+              <w:t>Gi</w:t>
             </w:r>
+            <w:r>
+              <w:rPr>
+                <w:sz w:val="24"/>
+                <w:szCs w:val="24"/>
+              </w:rPr>
+              <w:t>Hub</w:t>
+            </w:r>
+            <w:proofErr w:type="spellEnd"/>
           </w:p>
           <w:p>
             <w:pPr>
@@ -2004,6 +2167,119 @@
     </w:lvl>
   </w:abstractNum>
   <w:abstractNum w:abstractNumId="13" w15:restartNumberingAfterBreak="0">
+    <w:nsid w:val="264A20A9"/>
+    <w:multiLevelType w:val="hybridMultilevel"/>
+    <w:tmpl w:val="6098FFEA"/>
+    <w:lvl w:ilvl="0" w:tplc="2C0A0001">
+      <w:start w:val="1"/>
+      <w:numFmt w:val="bullet"/>
+      <w:lvlText w:val=""/>
+      <w:lvlJc w:val="left"/>
+      <w:pPr>
+        <w:ind w:left="720" w:hanging="360"/>
+      </w:pPr>
+      <w:rPr>
+        <w:rFonts w:ascii="Symbol" w:hAnsi="Symbol" w:hint="default"/>
+      </w:rPr>
+    </w:lvl>
+    <w:lvl w:ilvl="1" w:tplc="2C0A0003" w:tentative="1">
+      <w:start w:val="1"/>
+      <w:numFmt w:val="bullet"/>
+      <w:lvlText w:val="o"/>
+      <w:lvlJc w:val="left"/>
+      <w:pPr>
+        <w:ind w:left="1440" w:hanging="360"/>
+      </w:pPr>
+      <w:rPr>
+        <w:rFonts w:ascii="Courier New" w:hAnsi="Courier New" w:cs="Courier New" w:hint="default"/>
+      </w:rPr>
+    </w:lvl>
+    <w:lvl w:ilvl="2" w:tplc="2C0A0005" w:tentative="1">
+      <w:start w:val="1"/>
+      <w:numFmt w:val="bullet"/>
+      <w:lvlText w:val=""/>
+      <w:lvlJc w:val="left"/>
+      <w:pPr>
+        <w:ind w:left="2160" w:hanging="360"/>
+      </w:pPr>
+      <w:rPr>
+        <w:rFonts w:ascii="Wingdings" w:hAnsi="Wingdings" w:hint="default"/>
+      </w:rPr>
+    </w:lvl>
+    <w:lvl w:ilvl="3" w:tplc="2C0A0001" w:tentative="1">
+      <w:start w:val="1"/>
+      <w:numFmt w:val="bullet"/>
+      <w:lvlText w:val=""/>
+      <w:lvlJc w:val="left"/>
+      <w:pPr>
+        <w:ind w:left="2880" w:hanging="360"/>
+      </w:pPr>
+      <w:rPr>
+        <w:rFonts w:ascii="Symbol" w:hAnsi="Symbol" w:hint="default"/>
+      </w:rPr>
+    </w:lvl>
+    <w:lvl w:ilvl="4" w:tplc="2C0A0003" w:tentative="1">
+      <w:start w:val="1"/>
+      <w:numFmt w:val="bullet"/>
+      <w:lvlText w:val="o"/>
+      <w:lvlJc w:val="left"/>
+      <w:pPr>
+        <w:ind w:left="3600" w:hanging="360"/>
+      </w:pPr>
+      <w:rPr>
+        <w:rFonts w:ascii="Courier New" w:hAnsi="Courier New" w:cs="Courier New" w:hint="default"/>
+      </w:rPr>
+    </w:lvl>
+    <w:lvl w:ilvl="5" w:tplc="2C0A0005" w:tentative="1">
+      <w:start w:val="1"/>
+      <w:numFmt w:val="bullet"/>
+      <w:lvlText w:val=""/>
+      <w:lvlJc w:val="left"/>
+      <w:pPr>
+        <w:ind w:left="4320" w:hanging="360"/>
+      </w:pPr>
+      <w:rPr>
+        <w:rFonts w:ascii="Wingdings" w:hAnsi="Wingdings" w:hint="default"/>
+      </w:rPr>
+    </w:lvl>
+    <w:lvl w:ilvl="6" w:tplc="2C0A0001" w:tentative="1">
+      <w:start w:val="1"/>
+      <w:numFmt w:val="bullet"/>
+      <w:lvlText w:val=""/>
+      <w:lvlJc w:val="left"/>
+      <w:pPr>
+        <w:ind w:left="5040" w:hanging="360"/>
+      </w:pPr>
+      <w:rPr>
+        <w:rFonts w:ascii="Symbol" w:hAnsi="Symbol" w:hint="default"/>
+      </w:rPr>
+    </w:lvl>
+    <w:lvl w:ilvl="7" w:tplc="2C0A0003" w:tentative="1">
+      <w:start w:val="1"/>
+      <w:numFmt w:val="bullet"/>
+      <w:lvlText w:val="o"/>
+      <w:lvlJc w:val="left"/>
+      <w:pPr>
+        <w:ind w:left="5760" w:hanging="360"/>
+      </w:pPr>
+      <w:rPr>
+        <w:rFonts w:ascii="Courier New" w:hAnsi="Courier New" w:cs="Courier New" w:hint="default"/>
+      </w:rPr>
+    </w:lvl>
+    <w:lvl w:ilvl="8" w:tplc="2C0A0005" w:tentative="1">
+      <w:start w:val="1"/>
+      <w:numFmt w:val="bullet"/>
+      <w:lvlText w:val=""/>
+      <w:lvlJc w:val="left"/>
+      <w:pPr>
+        <w:ind w:left="6480" w:hanging="360"/>
+      </w:pPr>
+      <w:rPr>
+        <w:rFonts w:ascii="Wingdings" w:hAnsi="Wingdings" w:hint="default"/>
+      </w:rPr>
+    </w:lvl>
+  </w:abstractNum>
+  <w:abstractNum w:abstractNumId="14" w15:restartNumberingAfterBreak="0">
     <w:nsid w:val="39745598"/>
     <w:multiLevelType w:val="multilevel"/>
     <w:tmpl w:val="0409001D"/>
@@ -2093,7 +2369,7 @@
       </w:pPr>
     </w:lvl>
   </w:abstractNum>
-  <w:abstractNum w:abstractNumId="14" w15:restartNumberingAfterBreak="0">
+  <w:abstractNum w:abstractNumId="15" w15:restartNumberingAfterBreak="0">
     <w:nsid w:val="3AB20A7B"/>
     <w:multiLevelType w:val="hybridMultilevel"/>
     <w:tmpl w:val="71DC86B6"/>
@@ -2206,7 +2482,7 @@
       </w:rPr>
     </w:lvl>
   </w:abstractNum>
-  <w:abstractNum w:abstractNumId="15" w15:restartNumberingAfterBreak="0">
+  <w:abstractNum w:abstractNumId="16" w15:restartNumberingAfterBreak="0">
     <w:nsid w:val="3CB9359E"/>
     <w:multiLevelType w:val="hybridMultilevel"/>
     <w:tmpl w:val="6B424662"/>
@@ -2319,7 +2595,7 @@
       </w:rPr>
     </w:lvl>
   </w:abstractNum>
-  <w:abstractNum w:abstractNumId="16" w15:restartNumberingAfterBreak="0">
+  <w:abstractNum w:abstractNumId="17" w15:restartNumberingAfterBreak="0">
     <w:nsid w:val="523A3B6A"/>
     <w:multiLevelType w:val="hybridMultilevel"/>
     <w:tmpl w:val="3AB469F8"/>
@@ -2432,7 +2708,7 @@
       </w:rPr>
     </w:lvl>
   </w:abstractNum>
-  <w:abstractNum w:abstractNumId="17" w15:restartNumberingAfterBreak="0">
+  <w:abstractNum w:abstractNumId="18" w15:restartNumberingAfterBreak="0">
     <w:nsid w:val="67573654"/>
     <w:multiLevelType w:val="multilevel"/>
     <w:tmpl w:val="04090023"/>
@@ -2527,7 +2803,7 @@
     <w:abstractNumId w:val="10"/>
   </w:num>
   <w:num w:numId="2">
-    <w:abstractNumId w:val="13"/>
+    <w:abstractNumId w:val="14"/>
   </w:num>
   <w:num w:numId="3">
     <w:abstractNumId w:val="8"/>
@@ -2560,13 +2836,13 @@
     <w:abstractNumId w:val="4"/>
   </w:num>
   <w:num w:numId="13">
-    <w:abstractNumId w:val="17"/>
+    <w:abstractNumId w:val="18"/>
   </w:num>
   <w:num w:numId="14">
-    <w:abstractNumId w:val="15"/>
+    <w:abstractNumId w:val="16"/>
   </w:num>
   <w:num w:numId="15">
-    <w:abstractNumId w:val="14"/>
+    <w:abstractNumId w:val="15"/>
   </w:num>
   <w:num w:numId="16">
     <w:abstractNumId w:val="11"/>
@@ -2575,7 +2851,10 @@
     <w:abstractNumId w:val="12"/>
   </w:num>
   <w:num w:numId="18">
-    <w:abstractNumId w:val="16"/>
+    <w:abstractNumId w:val="17"/>
+  </w:num>
+  <w:num w:numId="19">
+    <w:abstractNumId w:val="13"/>
   </w:num>
 </w:numbering>
 </file>
@@ -27719,6 +27998,7 @@
     <w:rsid w:val="00AB3AA7"/>
     <w:rsid w:val="00BE2C02"/>
     <w:rsid w:val="00C0165A"/>
+    <w:rsid w:val="00EA6122"/>
   </w:rsids>
   <m:mathPr>
     <m:mathFont m:val="Cambria Math"/>
@@ -28236,26 +28516,6 @@
       <w:lang w:val="es-ES" w:eastAsia="ja-JP"/>
     </w:rPr>
   </w:style>
-  <w:style w:type="paragraph" w:customStyle="1" w:styleId="C28D9E639E1B49AABD6EE2CD606A5CFE">
-    <w:name w:val="C28D9E639E1B49AABD6EE2CD606A5CFE"/>
-    <w:rsid w:val="00A96073"/>
-  </w:style>
-  <w:style w:type="paragraph" w:customStyle="1" w:styleId="365F65827B3D40B98417804047C2DA9E">
-    <w:name w:val="365F65827B3D40B98417804047C2DA9E"/>
-    <w:rsid w:val="00A96073"/>
-  </w:style>
-  <w:style w:type="paragraph" w:customStyle="1" w:styleId="BF83DAA1C2C544DE94A4393165087076">
-    <w:name w:val="BF83DAA1C2C544DE94A4393165087076"/>
-    <w:rsid w:val="00A96073"/>
-  </w:style>
-  <w:style w:type="paragraph" w:customStyle="1" w:styleId="F2296FA13839425683D008B6F96EDAE1">
-    <w:name w:val="F2296FA13839425683D008B6F96EDAE1"/>
-    <w:rsid w:val="00A96073"/>
-  </w:style>
-  <w:style w:type="paragraph" w:customStyle="1" w:styleId="B3F65754383946CAA5612B61CA5446F5">
-    <w:name w:val="B3F65754383946CAA5612B61CA5446F5"/>
-    <w:rsid w:val="00A96073"/>
-  </w:style>
 </w:styles>
 </file>
 
@@ -28528,6 +28788,14 @@
 </file>
 
 <file path=customXml/item1.xml><?xml version="1.0" encoding="utf-8"?>
+<p:properties xmlns:p="http://schemas.microsoft.com/office/2006/metadata/properties" xmlns:xsi="http://www.w3.org/2001/XMLSchema-instance" xmlns:pc="http://schemas.microsoft.com/office/infopath/2007/PartnerControls">
+  <documentManagement>
+    <MediaServiceKeyPoints xmlns="71af3243-3dd4-4a8d-8c0d-dd76da1f02a5" xsi:nil="true"/>
+  </documentManagement>
+</p:properties>
+</file>
+
+<file path=customXml/item2.xml><?xml version="1.0" encoding="utf-8"?>
 <ct:contentTypeSchema xmlns:ct="http://schemas.microsoft.com/office/2006/metadata/contentType" xmlns:ma="http://schemas.microsoft.com/office/2006/metadata/properties/metaAttributes" ct:_="" ma:_="" ma:contentTypeName="Document" ma:contentTypeID="0x01010079F111ED35F8CC479449609E8A0923A6" ma:contentTypeVersion="11" ma:contentTypeDescription="Create a new document." ma:contentTypeScope="" ma:versionID="1c2eb7a32e66fb6e4260f3771546a5e2">
   <xsd:schema xmlns:xsd="http://www.w3.org/2001/XMLSchema" xmlns:xs="http://www.w3.org/2001/XMLSchema" xmlns:p="http://schemas.microsoft.com/office/2006/metadata/properties" xmlns:ns2="71af3243-3dd4-4a8d-8c0d-dd76da1f02a5" xmlns:ns3="16c05727-aa75-4e4a-9b5f-8a80a1165891" targetNamespace="http://schemas.microsoft.com/office/2006/metadata/properties" ma:root="true" ma:fieldsID="04e1f6479c48b08974ba73b5ca973489" ns2:_="" ns3:_="">
     <xsd:import namespace="71af3243-3dd4-4a8d-8c0d-dd76da1f02a5"/>
@@ -28738,15 +29006,17 @@
 </ct:contentTypeSchema>
 </file>
 
-<file path=customXml/item2.xml><?xml version="1.0" encoding="utf-8"?>
-<p:properties xmlns:p="http://schemas.microsoft.com/office/2006/metadata/properties" xmlns:xsi="http://www.w3.org/2001/XMLSchema-instance" xmlns:pc="http://schemas.microsoft.com/office/infopath/2007/PartnerControls">
-  <documentManagement>
-    <MediaServiceKeyPoints xmlns="71af3243-3dd4-4a8d-8c0d-dd76da1f02a5" xsi:nil="true"/>
-  </documentManagement>
-</p:properties>
+<file path=customXml/itemProps1.xml><?xml version="1.0" encoding="utf-8"?>
+<ds:datastoreItem xmlns:ds="http://schemas.openxmlformats.org/officeDocument/2006/customXml" ds:itemID="{DD14EC26-251D-443A-AF4F-B15D0F3B0F84}">
+  <ds:schemaRefs>
+    <ds:schemaRef ds:uri="http://schemas.microsoft.com/office/2006/metadata/properties"/>
+    <ds:schemaRef ds:uri="http://schemas.microsoft.com/office/infopath/2007/PartnerControls"/>
+    <ds:schemaRef ds:uri="71af3243-3dd4-4a8d-8c0d-dd76da1f02a5"/>
+  </ds:schemaRefs>
+</ds:datastoreItem>
 </file>
 
-<file path=customXml/itemProps1.xml><?xml version="1.0" encoding="utf-8"?>
+<file path=customXml/itemProps2.xml><?xml version="1.0" encoding="utf-8"?>
 <ds:datastoreItem xmlns:ds="http://schemas.openxmlformats.org/officeDocument/2006/customXml" ds:itemID="{8143E149-BD72-41A7-8F13-AF59DE30D6FA}">
   <ds:schemaRefs>
     <ds:schemaRef ds:uri="http://schemas.microsoft.com/office/2006/metadata/contentType"/>
@@ -28763,14 +29033,4 @@
     <ds:schemaRef ds:uri="http://schemas.microsoft.com/internal/obd"/>
   </ds:schemaRefs>
 </ds:datastoreItem>
-</file>
-
-<file path=customXml/itemProps2.xml><?xml version="1.0" encoding="utf-8"?>
-<ds:datastoreItem xmlns:ds="http://schemas.openxmlformats.org/officeDocument/2006/customXml" ds:itemID="{DD14EC26-251D-443A-AF4F-B15D0F3B0F84}">
-  <ds:schemaRefs>
-    <ds:schemaRef ds:uri="http://schemas.microsoft.com/office/2006/metadata/properties"/>
-    <ds:schemaRef ds:uri="http://schemas.microsoft.com/office/infopath/2007/PartnerControls"/>
-    <ds:schemaRef ds:uri="71af3243-3dd4-4a8d-8c0d-dd76da1f02a5"/>
-  </ds:schemaRefs>
-</ds:datastoreItem>
 </file>
</xml_diff>